<commit_message>
Szakdolgozat javítása, dokumentáció folytatása
</commit_message>
<xml_diff>
--- a/SzakdolgozatHL.docx
+++ b/SzakdolgozatHL.docx
@@ -206,7 +206,7 @@
             </w:rPr>
             <w:fldChar w:fldCharType="separate"/>
           </w:r>
-          <w:hyperlink w:anchor="_Toc98833500" w:history="1">
+          <w:hyperlink w:anchor="_Toc99008694" w:history="1">
             <w:r>
               <w:rPr>
                 <w:rStyle w:val="Hiperhivatkozs"/>
@@ -251,7 +251,7 @@
                 <w:noProof/>
                 <w:webHidden/>
               </w:rPr>
-              <w:instrText xml:space="preserve"> PAGEREF _Toc98833500 \h </w:instrText>
+              <w:instrText xml:space="preserve"> PAGEREF _Toc99008694 \h </w:instrText>
             </w:r>
             <w:r>
               <w:rPr>
@@ -295,7 +295,7 @@
               <w:szCs w:val="22"/>
             </w:rPr>
           </w:pPr>
-          <w:hyperlink w:anchor="_Toc98833501" w:history="1">
+          <w:hyperlink w:anchor="_Toc99008695" w:history="1">
             <w:r>
               <w:rPr>
                 <w:rStyle w:val="Hiperhivatkozs"/>
@@ -323,7 +323,7 @@
                 <w:noProof/>
                 <w:webHidden/>
               </w:rPr>
-              <w:instrText xml:space="preserve"> PAGEREF _Toc98833501 \h </w:instrText>
+              <w:instrText xml:space="preserve"> PAGEREF _Toc99008695 \h </w:instrText>
             </w:r>
             <w:r>
               <w:rPr>
@@ -368,7 +368,7 @@
               <w:szCs w:val="22"/>
             </w:rPr>
           </w:pPr>
-          <w:hyperlink w:anchor="_Toc98833502" w:history="1">
+          <w:hyperlink w:anchor="_Toc99008696" w:history="1">
             <w:r>
               <w:rPr>
                 <w:rStyle w:val="Hiperhivatkozs"/>
@@ -413,7 +413,7 @@
                 <w:noProof/>
                 <w:webHidden/>
               </w:rPr>
-              <w:instrText xml:space="preserve"> PAGEREF _Toc98833502 \h </w:instrText>
+              <w:instrText xml:space="preserve"> PAGEREF _Toc99008696 \h </w:instrText>
             </w:r>
             <w:r>
               <w:rPr>
@@ -458,7 +458,7 @@
               <w:szCs w:val="22"/>
             </w:rPr>
           </w:pPr>
-          <w:hyperlink w:anchor="_Toc98833503" w:history="1">
+          <w:hyperlink w:anchor="_Toc99008697" w:history="1">
             <w:r>
               <w:rPr>
                 <w:rStyle w:val="Hiperhivatkozs"/>
@@ -503,7 +503,7 @@
                 <w:noProof/>
                 <w:webHidden/>
               </w:rPr>
-              <w:instrText xml:space="preserve"> PAGEREF _Toc98833503 \h </w:instrText>
+              <w:instrText xml:space="preserve"> PAGEREF _Toc99008697 \h </w:instrText>
             </w:r>
             <w:r>
               <w:rPr>
@@ -548,7 +548,7 @@
               <w:szCs w:val="22"/>
             </w:rPr>
           </w:pPr>
-          <w:hyperlink w:anchor="_Toc98833504" w:history="1">
+          <w:hyperlink w:anchor="_Toc99008698" w:history="1">
             <w:r>
               <w:rPr>
                 <w:rStyle w:val="Hiperhivatkozs"/>
@@ -593,7 +593,7 @@
                 <w:noProof/>
                 <w:webHidden/>
               </w:rPr>
-              <w:instrText xml:space="preserve"> PAGEREF _Toc98833504 \h </w:instrText>
+              <w:instrText xml:space="preserve"> PAGEREF _Toc99008698 \h </w:instrText>
             </w:r>
             <w:r>
               <w:rPr>
@@ -638,7 +638,7 @@
               <w:szCs w:val="22"/>
             </w:rPr>
           </w:pPr>
-          <w:hyperlink w:anchor="_Toc98833505" w:history="1">
+          <w:hyperlink w:anchor="_Toc99008699" w:history="1">
             <w:r>
               <w:rPr>
                 <w:rStyle w:val="Hiperhivatkozs"/>
@@ -683,7 +683,7 @@
                 <w:noProof/>
                 <w:webHidden/>
               </w:rPr>
-              <w:instrText xml:space="preserve"> PAGEREF _Toc98833505 \h </w:instrText>
+              <w:instrText xml:space="preserve"> PAGEREF _Toc99008699 \h </w:instrText>
             </w:r>
             <w:r>
               <w:rPr>
@@ -728,7 +728,7 @@
               <w:szCs w:val="22"/>
             </w:rPr>
           </w:pPr>
-          <w:hyperlink w:anchor="_Toc98833506" w:history="1">
+          <w:hyperlink w:anchor="_Toc99008700" w:history="1">
             <w:r>
               <w:rPr>
                 <w:rStyle w:val="Hiperhivatkozs"/>
@@ -773,7 +773,7 @@
                 <w:noProof/>
                 <w:webHidden/>
               </w:rPr>
-              <w:instrText xml:space="preserve"> PAGEREF _Toc98833506 \h </w:instrText>
+              <w:instrText xml:space="preserve"> PAGEREF _Toc99008700 \h </w:instrText>
             </w:r>
             <w:r>
               <w:rPr>
@@ -818,7 +818,7 @@
               <w:szCs w:val="22"/>
             </w:rPr>
           </w:pPr>
-          <w:hyperlink w:anchor="_Toc98833507" w:history="1">
+          <w:hyperlink w:anchor="_Toc99008701" w:history="1">
             <w:r>
               <w:rPr>
                 <w:rStyle w:val="Hiperhivatkozs"/>
@@ -863,7 +863,7 @@
                 <w:noProof/>
                 <w:webHidden/>
               </w:rPr>
-              <w:instrText xml:space="preserve"> PAGEREF _Toc98833507 \h </w:instrText>
+              <w:instrText xml:space="preserve"> PAGEREF _Toc99008701 \h </w:instrText>
             </w:r>
             <w:r>
               <w:rPr>
@@ -908,7 +908,7 @@
               <w:szCs w:val="22"/>
             </w:rPr>
           </w:pPr>
-          <w:hyperlink w:anchor="_Toc98833508" w:history="1">
+          <w:hyperlink w:anchor="_Toc99008702" w:history="1">
             <w:r>
               <w:rPr>
                 <w:rStyle w:val="Hiperhivatkozs"/>
@@ -953,7 +953,7 @@
                 <w:noProof/>
                 <w:webHidden/>
               </w:rPr>
-              <w:instrText xml:space="preserve"> PAGEREF _Toc98833508 \h </w:instrText>
+              <w:instrText xml:space="preserve"> PAGEREF _Toc99008702 \h </w:instrText>
             </w:r>
             <w:r>
               <w:rPr>
@@ -998,7 +998,7 @@
               <w:szCs w:val="22"/>
             </w:rPr>
           </w:pPr>
-          <w:hyperlink w:anchor="_Toc98833509" w:history="1">
+          <w:hyperlink w:anchor="_Toc99008703" w:history="1">
             <w:r>
               <w:rPr>
                 <w:rStyle w:val="Hiperhivatkozs"/>
@@ -1043,7 +1043,7 @@
                 <w:noProof/>
                 <w:webHidden/>
               </w:rPr>
-              <w:instrText xml:space="preserve"> PAGEREF _Toc98833509 \h </w:instrText>
+              <w:instrText xml:space="preserve"> PAGEREF _Toc99008703 \h </w:instrText>
             </w:r>
             <w:r>
               <w:rPr>
@@ -1088,7 +1088,7 @@
               <w:szCs w:val="22"/>
             </w:rPr>
           </w:pPr>
-          <w:hyperlink w:anchor="_Toc98833510" w:history="1">
+          <w:hyperlink w:anchor="_Toc99008704" w:history="1">
             <w:r>
               <w:rPr>
                 <w:rStyle w:val="Hiperhivatkozs"/>
@@ -1133,7 +1133,7 @@
                 <w:noProof/>
                 <w:webHidden/>
               </w:rPr>
-              <w:instrText xml:space="preserve"> PAGEREF _Toc98833510 \h </w:instrText>
+              <w:instrText xml:space="preserve"> PAGEREF _Toc99008704 \h </w:instrText>
             </w:r>
             <w:r>
               <w:rPr>
@@ -1178,7 +1178,7 @@
               <w:szCs w:val="22"/>
             </w:rPr>
           </w:pPr>
-          <w:hyperlink w:anchor="_Toc98833511" w:history="1">
+          <w:hyperlink w:anchor="_Toc99008705" w:history="1">
             <w:r>
               <w:rPr>
                 <w:rStyle w:val="Hiperhivatkozs"/>
@@ -1223,7 +1223,7 @@
                 <w:noProof/>
                 <w:webHidden/>
               </w:rPr>
-              <w:instrText xml:space="preserve"> PAGEREF _Toc98833511 \h </w:instrText>
+              <w:instrText xml:space="preserve"> PAGEREF _Toc99008705 \h </w:instrText>
             </w:r>
             <w:r>
               <w:rPr>
@@ -1244,6 +1244,187 @@
                 <w:webHidden/>
               </w:rPr>
               <w:t>9</w:t>
+            </w:r>
+            <w:r>
+              <w:rPr>
+                <w:noProof/>
+                <w:webHidden/>
+              </w:rPr>
+              <w:fldChar w:fldCharType="end"/>
+            </w:r>
+          </w:hyperlink>
+        </w:p>
+        <w:p>
+          <w:pPr>
+            <w:pStyle w:val="TJ2"/>
+            <w:tabs>
+              <w:tab w:val="left" w:pos="880"/>
+              <w:tab w:val="right" w:pos="9060"/>
+            </w:tabs>
+            <w:rPr>
+              <w:rFonts w:asciiTheme="minorHAnsi" w:eastAsiaTheme="minorEastAsia" w:hAnsiTheme="minorHAnsi" w:cstheme="minorBidi"/>
+              <w:noProof/>
+              <w:sz w:val="22"/>
+              <w:szCs w:val="22"/>
+            </w:rPr>
+          </w:pPr>
+          <w:hyperlink w:anchor="_Toc99008706" w:history="1">
+            <w:r>
+              <w:rPr>
+                <w:rStyle w:val="Hiperhivatkozs"/>
+                <w:rFonts w:ascii="Times New Roman" w:hAnsi="Times New Roman" w:cs="Times New Roman"/>
+                <w:noProof/>
+                <w:spacing w:val="3"/>
+              </w:rPr>
+              <w:t>3.4</w:t>
+            </w:r>
+            <w:r>
+              <w:rPr>
+                <w:rFonts w:asciiTheme="minorHAnsi" w:eastAsiaTheme="minorEastAsia" w:hAnsiTheme="minorHAnsi" w:cstheme="minorBidi"/>
+                <w:noProof/>
+                <w:sz w:val="22"/>
+                <w:szCs w:val="22"/>
+              </w:rPr>
+              <w:tab/>
+            </w:r>
+            <w:r>
+              <w:rPr>
+                <w:rStyle w:val="Hiperhivatkozs"/>
+                <w:rFonts w:ascii="Times New Roman" w:hAnsi="Times New Roman" w:cs="Times New Roman"/>
+                <w:noProof/>
+                <w:spacing w:val="3"/>
+              </w:rPr>
+              <w:t>Inputok és outputok jegyzéke</w:t>
+            </w:r>
+            <w:r>
+              <w:rPr>
+                <w:noProof/>
+                <w:webHidden/>
+              </w:rPr>
+              <w:tab/>
+            </w:r>
+            <w:r>
+              <w:rPr>
+                <w:noProof/>
+                <w:webHidden/>
+              </w:rPr>
+              <w:fldChar w:fldCharType="begin"/>
+            </w:r>
+            <w:r>
+              <w:rPr>
+                <w:noProof/>
+                <w:webHidden/>
+              </w:rPr>
+              <w:instrText xml:space="preserve"> PAGEREF _Toc99008706 \h </w:instrText>
+            </w:r>
+            <w:r>
+              <w:rPr>
+                <w:noProof/>
+                <w:webHidden/>
+              </w:rPr>
+            </w:r>
+            <w:r>
+              <w:rPr>
+                <w:noProof/>
+                <w:webHidden/>
+              </w:rPr>
+              <w:fldChar w:fldCharType="separate"/>
+            </w:r>
+            <w:r>
+              <w:rPr>
+                <w:noProof/>
+                <w:webHidden/>
+              </w:rPr>
+              <w:t>13</w:t>
+            </w:r>
+            <w:r>
+              <w:rPr>
+                <w:noProof/>
+                <w:webHidden/>
+              </w:rPr>
+              <w:fldChar w:fldCharType="end"/>
+            </w:r>
+          </w:hyperlink>
+        </w:p>
+        <w:p>
+          <w:pPr>
+            <w:pStyle w:val="TJ1"/>
+            <w:tabs>
+              <w:tab w:val="left" w:pos="440"/>
+              <w:tab w:val="right" w:pos="9060"/>
+            </w:tabs>
+            <w:rPr>
+              <w:rFonts w:asciiTheme="minorHAnsi" w:eastAsiaTheme="minorEastAsia" w:hAnsiTheme="minorHAnsi" w:cstheme="minorBidi"/>
+              <w:noProof/>
+              <w:sz w:val="22"/>
+              <w:szCs w:val="22"/>
+            </w:rPr>
+          </w:pPr>
+          <w:hyperlink w:anchor="_Toc99008707" w:history="1">
+            <w:r>
+              <w:rPr>
+                <w:rStyle w:val="Hiperhivatkozs"/>
+                <w:noProof/>
+              </w:rPr>
+              <w:t>4.</w:t>
+            </w:r>
+            <w:r>
+              <w:rPr>
+                <w:rFonts w:asciiTheme="minorHAnsi" w:eastAsiaTheme="minorEastAsia" w:hAnsiTheme="minorHAnsi" w:cstheme="minorBidi"/>
+                <w:noProof/>
+                <w:sz w:val="22"/>
+                <w:szCs w:val="22"/>
+              </w:rPr>
+              <w:tab/>
+            </w:r>
+            <w:r>
+              <w:rPr>
+                <w:rStyle w:val="Hiperhivatkozs"/>
+                <w:rFonts w:ascii="Times New Roman" w:hAnsi="Times New Roman" w:cs="Times New Roman"/>
+                <w:noProof/>
+              </w:rPr>
+              <w:t>Felhasználói dokumentáció</w:t>
+            </w:r>
+            <w:r>
+              <w:rPr>
+                <w:noProof/>
+                <w:webHidden/>
+              </w:rPr>
+              <w:tab/>
+            </w:r>
+            <w:r>
+              <w:rPr>
+                <w:noProof/>
+                <w:webHidden/>
+              </w:rPr>
+              <w:fldChar w:fldCharType="begin"/>
+            </w:r>
+            <w:r>
+              <w:rPr>
+                <w:noProof/>
+                <w:webHidden/>
+              </w:rPr>
+              <w:instrText xml:space="preserve"> PAGEREF _Toc99008707 \h </w:instrText>
+            </w:r>
+            <w:r>
+              <w:rPr>
+                <w:noProof/>
+                <w:webHidden/>
+              </w:rPr>
+            </w:r>
+            <w:r>
+              <w:rPr>
+                <w:noProof/>
+                <w:webHidden/>
+              </w:rPr>
+              <w:fldChar w:fldCharType="separate"/>
+            </w:r>
+            <w:r>
+              <w:rPr>
+                <w:noProof/>
+                <w:webHidden/>
+              </w:rPr>
+              <w:t>14</w:t>
             </w:r>
             <w:r>
               <w:rPr>
@@ -1309,7 +1490,7 @@
           <w:rFonts w:ascii="Times New Roman" w:hAnsi="Times New Roman" w:cs="Times New Roman"/>
         </w:rPr>
       </w:pPr>
-      <w:bookmarkStart w:id="1" w:name="_Toc98833500"/>
+      <w:bookmarkStart w:id="1" w:name="_Toc99008694"/>
       <w:r>
         <w:rPr>
           <w:rFonts w:ascii="Times New Roman" w:hAnsi="Times New Roman" w:cs="Times New Roman"/>
@@ -1524,7 +1705,7 @@
           <w:rFonts w:ascii="Times New Roman" w:hAnsi="Times New Roman" w:cs="Times New Roman"/>
         </w:rPr>
       </w:pPr>
-      <w:bookmarkStart w:id="2" w:name="_Toc98833501"/>
+      <w:bookmarkStart w:id="2" w:name="_Toc99008695"/>
       <w:r>
         <w:rPr>
           <w:rFonts w:ascii="Times New Roman" w:hAnsi="Times New Roman" w:cs="Times New Roman"/>
@@ -1646,7 +1827,7 @@
           <w:rFonts w:ascii="Times New Roman" w:hAnsi="Times New Roman" w:cs="Times New Roman"/>
         </w:rPr>
       </w:pPr>
-      <w:bookmarkStart w:id="3" w:name="_Toc98833502"/>
+      <w:bookmarkStart w:id="3" w:name="_Toc99008696"/>
       <w:r>
         <w:rPr>
           <w:rFonts w:ascii="Times New Roman" w:hAnsi="Times New Roman" w:cs="Times New Roman"/>
@@ -1672,7 +1853,7 @@
           <w:rFonts w:ascii="Times New Roman" w:hAnsi="Times New Roman" w:cs="Times New Roman"/>
         </w:rPr>
       </w:pPr>
-      <w:bookmarkStart w:id="4" w:name="_Toc98833503"/>
+      <w:bookmarkStart w:id="4" w:name="_Toc99008697"/>
       <w:r>
         <w:rPr>
           <w:rFonts w:ascii="Times New Roman" w:hAnsi="Times New Roman" w:cs="Times New Roman"/>
@@ -1782,7 +1963,7 @@
           <w:rFonts w:ascii="Times New Roman" w:hAnsi="Times New Roman" w:cs="Times New Roman"/>
         </w:rPr>
       </w:pPr>
-      <w:bookmarkStart w:id="5" w:name="_Toc98833504"/>
+      <w:bookmarkStart w:id="5" w:name="_Toc99008698"/>
       <w:r>
         <w:rPr>
           <w:rFonts w:ascii="Times New Roman" w:hAnsi="Times New Roman" w:cs="Times New Roman"/>
@@ -1947,7 +2128,7 @@
           <w:rFonts w:ascii="Times New Roman" w:hAnsi="Times New Roman" w:cs="Times New Roman"/>
         </w:rPr>
       </w:pPr>
-      <w:bookmarkStart w:id="6" w:name="_Toc98833505"/>
+      <w:bookmarkStart w:id="6" w:name="_Toc99008699"/>
       <w:r>
         <w:rPr>
           <w:rFonts w:ascii="Times New Roman" w:hAnsi="Times New Roman" w:cs="Times New Roman"/>
@@ -2011,7 +2192,7 @@
           <w:rFonts w:ascii="Times New Roman" w:hAnsi="Times New Roman" w:cs="Times New Roman"/>
         </w:rPr>
       </w:pPr>
-      <w:bookmarkStart w:id="7" w:name="_Toc98833506"/>
+      <w:bookmarkStart w:id="7" w:name="_Toc99008700"/>
       <w:r>
         <w:rPr>
           <w:rFonts w:ascii="Times New Roman" w:hAnsi="Times New Roman" w:cs="Times New Roman"/>
@@ -2167,7 +2348,7 @@
           <w:rFonts w:ascii="Times New Roman" w:hAnsi="Times New Roman" w:cs="Times New Roman"/>
         </w:rPr>
       </w:pPr>
-      <w:bookmarkStart w:id="8" w:name="_Toc98833507"/>
+      <w:bookmarkStart w:id="8" w:name="_Toc99008701"/>
       <w:r>
         <w:rPr>
           <w:rFonts w:ascii="Times New Roman" w:hAnsi="Times New Roman" w:cs="Times New Roman"/>
@@ -2307,7 +2488,7 @@
           <w:rFonts w:ascii="Times New Roman" w:hAnsi="Times New Roman" w:cs="Times New Roman"/>
         </w:rPr>
       </w:pPr>
-      <w:bookmarkStart w:id="9" w:name="_Toc98833508"/>
+      <w:bookmarkStart w:id="9" w:name="_Toc99008702"/>
       <w:r>
         <w:rPr>
           <w:rFonts w:ascii="Times New Roman" w:hAnsi="Times New Roman" w:cs="Times New Roman"/>
@@ -2328,7 +2509,7 @@
           <w:rFonts w:ascii="Times New Roman" w:hAnsi="Times New Roman" w:cs="Times New Roman"/>
         </w:rPr>
       </w:pPr>
-      <w:bookmarkStart w:id="10" w:name="_Toc98833509"/>
+      <w:bookmarkStart w:id="10" w:name="_Toc99008703"/>
       <w:r>
         <w:rPr>
           <w:rFonts w:ascii="Times New Roman" w:hAnsi="Times New Roman" w:cs="Times New Roman"/>
@@ -4230,7 +4411,7 @@
           <w:rFonts w:ascii="Times New Roman" w:hAnsi="Times New Roman" w:cs="Times New Roman"/>
         </w:rPr>
       </w:pPr>
-      <w:bookmarkStart w:id="11" w:name="_Toc98833510"/>
+      <w:bookmarkStart w:id="11" w:name="_Toc99008704"/>
       <w:r>
         <w:rPr>
           <w:rFonts w:ascii="Times New Roman" w:hAnsi="Times New Roman" w:cs="Times New Roman"/>
@@ -10388,7 +10569,7 @@
           <w:rFonts w:ascii="Times New Roman" w:hAnsi="Times New Roman" w:cs="Times New Roman"/>
         </w:rPr>
       </w:pPr>
-      <w:bookmarkStart w:id="12" w:name="_Toc98833511"/>
+      <w:bookmarkStart w:id="12" w:name="_Toc99008705"/>
       <w:r>
         <w:rPr>
           <w:rFonts w:ascii="Times New Roman" w:hAnsi="Times New Roman" w:cs="Times New Roman"/>
@@ -26635,6 +26816,7 @@
           <w:spacing w:val="3"/>
         </w:rPr>
       </w:pPr>
+      <w:bookmarkStart w:id="13" w:name="_Toc99008706"/>
       <w:r>
         <w:rPr>
           <w:rFonts w:ascii="Times New Roman" w:hAnsi="Times New Roman" w:cs="Times New Roman"/>
@@ -26650,6 +26832,7 @@
         </w:rPr>
         <w:t>nputok és outputok jegyzéke</w:t>
       </w:r>
+      <w:bookmarkEnd w:id="13"/>
     </w:p>
     <w:tbl>
       <w:tblPr>
@@ -31631,8 +31814,6 @@
               </w:rPr>
               <w:t>Kezelések feltöltése</w:t>
             </w:r>
-            <w:bookmarkStart w:id="13" w:name="_GoBack"/>
-            <w:bookmarkEnd w:id="13"/>
           </w:p>
         </w:tc>
       </w:tr>
@@ -31921,8 +32102,753 @@
       </w:tr>
     </w:tbl>
     <w:p/>
+    <w:p>
+      <w:pPr>
+        <w:pStyle w:val="Cmsor1"/>
+        <w:numPr>
+          <w:ilvl w:val="0"/>
+          <w:numId w:val="7"/>
+        </w:numPr>
+        <w:ind w:left="284"/>
+        <w:rPr>
+          <w:rFonts w:ascii="Times New Roman" w:hAnsi="Times New Roman" w:cs="Times New Roman"/>
+        </w:rPr>
+      </w:pPr>
+      <w:bookmarkStart w:id="14" w:name="_Toc99008707"/>
+      <w:r>
+        <w:rPr>
+          <w:rFonts w:ascii="Times New Roman" w:hAnsi="Times New Roman" w:cs="Times New Roman"/>
+        </w:rPr>
+        <w:t>Felhasználói</w:t>
+      </w:r>
+      <w:r>
+        <w:rPr>
+          <w:rFonts w:ascii="Times New Roman" w:hAnsi="Times New Roman" w:cs="Times New Roman"/>
+        </w:rPr>
+        <w:t xml:space="preserve"> dokumentáció</w:t>
+      </w:r>
+      <w:bookmarkEnd w:id="14"/>
+    </w:p>
+    <w:p>
+      <w:pPr>
+        <w:pStyle w:val="Cmsor2"/>
+        <w:numPr>
+          <w:ilvl w:val="1"/>
+          <w:numId w:val="7"/>
+        </w:numPr>
+        <w:rPr>
+          <w:rFonts w:ascii="Times New Roman" w:hAnsi="Times New Roman" w:cs="Times New Roman"/>
+        </w:rPr>
+      </w:pPr>
+      <w:r>
+        <w:rPr>
+          <w:rFonts w:ascii="Times New Roman" w:hAnsi="Times New Roman" w:cs="Times New Roman"/>
+        </w:rPr>
+        <w:t>A program általános specifikációja</w:t>
+      </w:r>
+    </w:p>
+    <w:p>
+      <w:pPr>
+        <w:ind w:left="1245"/>
+        <w:rPr>
+          <w:rFonts w:ascii="Times New Roman" w:hAnsi="Times New Roman" w:cs="Times New Roman"/>
+        </w:rPr>
+      </w:pPr>
+      <w:r>
+        <w:rPr>
+          <w:rFonts w:ascii="Times New Roman" w:hAnsi="Times New Roman" w:cs="Times New Roman"/>
+        </w:rPr>
+        <w:t>Sablon szöveg a forma miatt.</w:t>
+      </w:r>
+    </w:p>
+    <w:p>
+      <w:pPr>
+        <w:pStyle w:val="Cmsor2"/>
+        <w:numPr>
+          <w:ilvl w:val="1"/>
+          <w:numId w:val="7"/>
+        </w:numPr>
+        <w:rPr>
+          <w:rFonts w:ascii="Times New Roman" w:hAnsi="Times New Roman" w:cs="Times New Roman"/>
+        </w:rPr>
+      </w:pPr>
+      <w:r>
+        <w:rPr>
+          <w:rFonts w:ascii="Times New Roman" w:hAnsi="Times New Roman" w:cs="Times New Roman"/>
+        </w:rPr>
+        <w:t>Rendszerkövetelmények</w:t>
+      </w:r>
+    </w:p>
+    <w:p>
+      <w:pPr>
+        <w:ind w:left="1276"/>
+        <w:rPr>
+          <w:rFonts w:ascii="Times New Roman" w:hAnsi="Times New Roman" w:cs="Times New Roman"/>
+        </w:rPr>
+      </w:pPr>
+      <w:r>
+        <w:rPr>
+          <w:rFonts w:ascii="Times New Roman" w:hAnsi="Times New Roman" w:cs="Times New Roman"/>
+        </w:rPr>
+        <w:t>Sablon szöveg a forma miatt.</w:t>
+      </w:r>
+    </w:p>
+    <w:p>
+      <w:pPr>
+        <w:pStyle w:val="Cmsor2"/>
+        <w:numPr>
+          <w:ilvl w:val="1"/>
+          <w:numId w:val="7"/>
+        </w:numPr>
+        <w:rPr>
+          <w:rFonts w:ascii="Times New Roman" w:hAnsi="Times New Roman" w:cs="Times New Roman"/>
+        </w:rPr>
+      </w:pPr>
+      <w:r>
+        <w:rPr>
+          <w:rFonts w:ascii="Times New Roman" w:hAnsi="Times New Roman" w:cs="Times New Roman"/>
+        </w:rPr>
+        <w:t>A program telepítése</w:t>
+      </w:r>
+    </w:p>
+    <w:p>
+      <w:pPr>
+        <w:ind w:left="1276"/>
+        <w:rPr>
+          <w:rFonts w:ascii="Times New Roman" w:hAnsi="Times New Roman" w:cs="Times New Roman"/>
+        </w:rPr>
+      </w:pPr>
+      <w:r>
+        <w:rPr>
+          <w:rFonts w:ascii="Times New Roman" w:hAnsi="Times New Roman" w:cs="Times New Roman"/>
+        </w:rPr>
+        <w:t>Sablon szöveg a forma miatt.</w:t>
+      </w:r>
+    </w:p>
+    <w:p>
+      <w:pPr>
+        <w:pStyle w:val="Cmsor2"/>
+        <w:numPr>
+          <w:ilvl w:val="1"/>
+          <w:numId w:val="7"/>
+        </w:numPr>
+        <w:rPr>
+          <w:rFonts w:ascii="Times New Roman" w:hAnsi="Times New Roman" w:cs="Times New Roman"/>
+        </w:rPr>
+      </w:pPr>
+      <w:r>
+        <w:rPr>
+          <w:rFonts w:ascii="Times New Roman" w:hAnsi="Times New Roman" w:cs="Times New Roman"/>
+        </w:rPr>
+        <w:t>A program használata</w:t>
+      </w:r>
+    </w:p>
+    <w:p>
+      <w:pPr>
+        <w:ind w:left="1134" w:right="1132"/>
+        <w:rPr>
+          <w:rFonts w:ascii="Times New Roman" w:hAnsi="Times New Roman" w:cs="Times New Roman"/>
+        </w:rPr>
+      </w:pPr>
+      <w:r>
+        <w:rPr>
+          <w:rFonts w:ascii="Times New Roman" w:hAnsi="Times New Roman" w:cs="Times New Roman"/>
+        </w:rPr>
+        <w:t xml:space="preserve">A program elindítása után a belépés ablak jelenik meg a képernyőre. Az ablakon 2 darab </w:t>
+      </w:r>
+      <w:r>
+        <w:rPr>
+          <w:rFonts w:ascii="Times New Roman" w:hAnsi="Times New Roman" w:cs="Times New Roman"/>
+        </w:rPr>
+        <w:t xml:space="preserve">szöveg doboz jelenik meg, amiben a felhasználó tud írni. A felső rubrikába a felhasználó nevet kell írni pontosan. A második rubrikába a jelszót kell pontosan beírni. A két adatot teljesen pontosan kell beírni különben nem fog a felhasználó belépni hibás adatok miatt, </w:t>
+      </w:r>
+      <w:r>
+        <w:rPr>
+          <w:rFonts w:ascii="Times New Roman" w:hAnsi="Times New Roman" w:cs="Times New Roman"/>
+          <w:b/>
+        </w:rPr>
+        <w:t>a kis- és nagybetűre is ügyelni kell.</w:t>
+      </w:r>
+      <w:r>
+        <w:rPr>
+          <w:rFonts w:ascii="Times New Roman" w:hAnsi="Times New Roman" w:cs="Times New Roman"/>
+        </w:rPr>
+        <w:t xml:space="preserve"> Ha valamelyik mező üresen marad, akkor sem lehet belépni a programba. </w:t>
+      </w:r>
+    </w:p>
+    <w:p>
+      <w:pPr>
+        <w:spacing w:before="240"/>
+        <w:ind w:left="1134"/>
+        <w:rPr>
+          <w:rFonts w:ascii="Times New Roman" w:hAnsi="Times New Roman" w:cs="Times New Roman"/>
+        </w:rPr>
+      </w:pPr>
+      <w:r>
+        <w:rPr>
+          <w:rFonts w:ascii="Times New Roman" w:hAnsi="Times New Roman" w:cs="Times New Roman"/>
+          <w:noProof/>
+        </w:rPr>
+        <w:lastRenderedPageBreak/>
+        <w:drawing>
+          <wp:anchor distT="0" distB="0" distL="114300" distR="114300" simplePos="0" relativeHeight="251658240" behindDoc="0" locked="0" layoutInCell="1" allowOverlap="1" wp14:anchorId="2AE9EA7D" wp14:editId="367AAFBF">
+            <wp:simplePos x="0" y="0"/>
+            <wp:positionH relativeFrom="margin">
+              <wp:posOffset>1040490</wp:posOffset>
+            </wp:positionH>
+            <wp:positionV relativeFrom="paragraph">
+              <wp:posOffset>255378</wp:posOffset>
+            </wp:positionV>
+            <wp:extent cx="3829050" cy="3114675"/>
+            <wp:effectExtent l="0" t="0" r="0" b="9525"/>
+            <wp:wrapTopAndBottom/>
+            <wp:docPr id="1" name="Kép 1"/>
+            <wp:cNvGraphicFramePr>
+              <a:graphicFrameLocks xmlns:a="http://schemas.openxmlformats.org/drawingml/2006/main" noChangeAspect="1"/>
+            </wp:cNvGraphicFramePr>
+            <a:graphic xmlns:a="http://schemas.openxmlformats.org/drawingml/2006/main">
+              <a:graphicData uri="http://schemas.openxmlformats.org/drawingml/2006/picture">
+                <pic:pic xmlns:pic="http://schemas.openxmlformats.org/drawingml/2006/picture">
+                  <pic:nvPicPr>
+                    <pic:cNvPr id="1" name="Főoldal.png"/>
+                    <pic:cNvPicPr/>
+                  </pic:nvPicPr>
+                  <pic:blipFill>
+                    <a:blip r:embed="rId9">
+                      <a:extLst>
+                        <a:ext uri="{28A0092B-C50C-407E-A947-70E740481C1C}">
+                          <a14:useLocalDpi xmlns:a14="http://schemas.microsoft.com/office/drawing/2010/main" val="0"/>
+                        </a:ext>
+                      </a:extLst>
+                    </a:blip>
+                    <a:stretch>
+                      <a:fillRect/>
+                    </a:stretch>
+                  </pic:blipFill>
+                  <pic:spPr>
+                    <a:xfrm>
+                      <a:off x="0" y="0"/>
+                      <a:ext cx="3829050" cy="3114675"/>
+                    </a:xfrm>
+                    <a:prstGeom prst="rect">
+                      <a:avLst/>
+                    </a:prstGeom>
+                  </pic:spPr>
+                </pic:pic>
+              </a:graphicData>
+            </a:graphic>
+          </wp:anchor>
+        </w:drawing>
+      </w:r>
+      <w:r>
+        <w:rPr>
+          <w:rFonts w:ascii="Times New Roman" w:hAnsi="Times New Roman" w:cs="Times New Roman"/>
+        </w:rPr>
+        <w:t xml:space="preserve">A sikeres belépés után a fő oldal jelenik meg. </w:t>
+      </w:r>
+    </w:p>
+    <w:p>
+      <w:pPr>
+        <w:spacing w:before="240"/>
+        <w:ind w:left="1134" w:right="1132"/>
+        <w:rPr>
+          <w:rFonts w:ascii="Times New Roman" w:hAnsi="Times New Roman" w:cs="Times New Roman"/>
+        </w:rPr>
+      </w:pPr>
+      <w:r>
+        <w:rPr>
+          <w:rFonts w:ascii="Times New Roman" w:hAnsi="Times New Roman" w:cs="Times New Roman"/>
+          <w:noProof/>
+        </w:rPr>
+        <w:drawing>
+          <wp:anchor distT="0" distB="0" distL="114300" distR="114300" simplePos="0" relativeHeight="251659264" behindDoc="0" locked="0" layoutInCell="1" allowOverlap="1" wp14:anchorId="378E2FF2" wp14:editId="6C9DE97F">
+            <wp:simplePos x="0" y="0"/>
+            <wp:positionH relativeFrom="column">
+              <wp:posOffset>1109345</wp:posOffset>
+            </wp:positionH>
+            <wp:positionV relativeFrom="paragraph">
+              <wp:posOffset>4081145</wp:posOffset>
+            </wp:positionV>
+            <wp:extent cx="3829050" cy="3114675"/>
+            <wp:effectExtent l="0" t="0" r="0" b="9525"/>
+            <wp:wrapTopAndBottom/>
+            <wp:docPr id="2" name="Kép 2"/>
+            <wp:cNvGraphicFramePr>
+              <a:graphicFrameLocks xmlns:a="http://schemas.openxmlformats.org/drawingml/2006/main" noChangeAspect="1"/>
+            </wp:cNvGraphicFramePr>
+            <a:graphic xmlns:a="http://schemas.openxmlformats.org/drawingml/2006/main">
+              <a:graphicData uri="http://schemas.openxmlformats.org/drawingml/2006/picture">
+                <pic:pic xmlns:pic="http://schemas.openxmlformats.org/drawingml/2006/picture">
+                  <pic:nvPicPr>
+                    <pic:cNvPr id="2" name="Főoldal2.png"/>
+                    <pic:cNvPicPr/>
+                  </pic:nvPicPr>
+                  <pic:blipFill>
+                    <a:blip r:embed="rId10">
+                      <a:extLst>
+                        <a:ext uri="{28A0092B-C50C-407E-A947-70E740481C1C}">
+                          <a14:useLocalDpi xmlns:a14="http://schemas.microsoft.com/office/drawing/2010/main" val="0"/>
+                        </a:ext>
+                      </a:extLst>
+                    </a:blip>
+                    <a:stretch>
+                      <a:fillRect/>
+                    </a:stretch>
+                  </pic:blipFill>
+                  <pic:spPr>
+                    <a:xfrm>
+                      <a:off x="0" y="0"/>
+                      <a:ext cx="3829050" cy="3114675"/>
+                    </a:xfrm>
+                    <a:prstGeom prst="rect">
+                      <a:avLst/>
+                    </a:prstGeom>
+                  </pic:spPr>
+                </pic:pic>
+              </a:graphicData>
+            </a:graphic>
+          </wp:anchor>
+        </w:drawing>
+      </w:r>
+      <w:r>
+        <w:rPr>
+          <w:rFonts w:ascii="Times New Roman" w:hAnsi="Times New Roman" w:cs="Times New Roman"/>
+        </w:rPr>
+        <w:t>A fő oldalon a különbféle beosztástól függően a felhasználó láthatja a gombokat. Ha nincs jogosultsága az ablakhoz, akkor nem jelenik meg a gomb, amivel megnyithatja azt.</w:t>
+      </w:r>
+    </w:p>
+    <w:p>
+      <w:pPr>
+        <w:spacing w:before="240" w:after="1200"/>
+        <w:ind w:left="1134" w:right="1134"/>
+        <w:rPr>
+          <w:rFonts w:ascii="Times New Roman" w:hAnsi="Times New Roman" w:cs="Times New Roman"/>
+        </w:rPr>
+      </w:pPr>
+      <w:r>
+        <w:rPr>
+          <w:rFonts w:ascii="Times New Roman" w:hAnsi="Times New Roman" w:cs="Times New Roman"/>
+        </w:rPr>
+        <w:t xml:space="preserve">A gombokra kattintva nyithat meg új ablakokat ahol a munkát szeretné végezni. </w:t>
+      </w:r>
+      <w:r>
+        <w:rPr>
+          <w:rFonts w:ascii="Times New Roman" w:hAnsi="Times New Roman" w:cs="Times New Roman"/>
+        </w:rPr>
+        <w:t xml:space="preserve"> Az ablak jobb sarkában található „Kijelentkezés” gombra kattintva kilép a programból és a bejelentkezés ablak jelenik meg.</w:t>
+      </w:r>
+      <w:bookmarkStart w:id="15" w:name="_GoBack"/>
+      <w:bookmarkEnd w:id="15"/>
+    </w:p>
+    <w:p>
+      <w:pPr>
+        <w:spacing w:before="240"/>
+        <w:ind w:left="1134" w:right="1132"/>
+        <w:jc w:val="left"/>
+        <w:rPr>
+          <w:rFonts w:ascii="Times New Roman" w:hAnsi="Times New Roman" w:cs="Times New Roman"/>
+        </w:rPr>
+      </w:pPr>
+      <w:r>
+        <w:rPr>
+          <w:rFonts w:ascii="Times New Roman" w:hAnsi="Times New Roman" w:cs="Times New Roman"/>
+        </w:rPr>
+        <w:lastRenderedPageBreak/>
+        <w:t>Az ablakok a következők:</w:t>
+      </w:r>
+    </w:p>
+    <w:p>
+      <w:pPr>
+        <w:pStyle w:val="Listaszerbekezds"/>
+        <w:numPr>
+          <w:ilvl w:val="0"/>
+          <w:numId w:val="15"/>
+        </w:numPr>
+        <w:spacing w:before="240"/>
+        <w:ind w:right="1132"/>
+        <w:jc w:val="left"/>
+        <w:rPr>
+          <w:rFonts w:ascii="Times New Roman" w:hAnsi="Times New Roman" w:cs="Times New Roman"/>
+          <w:b/>
+        </w:rPr>
+      </w:pPr>
+      <w:r>
+        <w:rPr>
+          <w:rFonts w:ascii="Times New Roman" w:hAnsi="Times New Roman" w:cs="Times New Roman"/>
+          <w:b/>
+        </w:rPr>
+        <w:t>Betegek</w:t>
+      </w:r>
+      <w:r>
+        <w:rPr>
+          <w:rFonts w:ascii="Times New Roman" w:hAnsi="Times New Roman" w:cs="Times New Roman"/>
+          <w:b/>
+        </w:rPr>
+        <w:t>:</w:t>
+      </w:r>
+      <w:r>
+        <w:rPr>
+          <w:rFonts w:ascii="Times New Roman" w:hAnsi="Times New Roman" w:cs="Times New Roman"/>
+          <w:b/>
+        </w:rPr>
+        <w:br/>
+      </w:r>
+      <w:r>
+        <w:rPr>
+          <w:rFonts w:ascii="Times New Roman" w:hAnsi="Times New Roman" w:cs="Times New Roman"/>
+        </w:rPr>
+        <w:t xml:space="preserve">Itt a munkát végző láthatja a kórház adatbázisában szereplő betegeket. Egy táblázatban felsorolva láthatja, a beteg nevét, születési dátumát, lakhelyének címét. </w:t>
+      </w:r>
+      <w:r>
+        <w:rPr>
+          <w:rFonts w:ascii="Times New Roman" w:hAnsi="Times New Roman" w:cs="Times New Roman"/>
+        </w:rPr>
+        <w:t xml:space="preserve">Az ablakban szöveg mezök találhatóak a baloldalon egymás alatt ahova az éppen keresendő vagy éppen feltöltendő adatokat kell beírni. </w:t>
+      </w:r>
+      <w:r>
+        <w:rPr>
+          <w:rFonts w:ascii="Times New Roman" w:hAnsi="Times New Roman" w:cs="Times New Roman"/>
+        </w:rPr>
+        <w:t>A keresés esetében nem kötelező a pontos fogalmazás, viszont a feltöltés esetében</w:t>
+      </w:r>
+      <w:r>
+        <w:rPr>
+          <w:rFonts w:ascii="Times New Roman" w:hAnsi="Times New Roman" w:cs="Times New Roman"/>
+          <w:b/>
+        </w:rPr>
+        <w:t xml:space="preserve"> muszáj</w:t>
+      </w:r>
+      <w:r>
+        <w:rPr>
+          <w:rFonts w:ascii="Times New Roman" w:hAnsi="Times New Roman" w:cs="Times New Roman"/>
+        </w:rPr>
+        <w:t xml:space="preserve"> a pontos fogalmazás. </w:t>
+      </w:r>
+      <w:r>
+        <w:rPr>
+          <w:rFonts w:ascii="Times New Roman" w:hAnsi="Times New Roman" w:cs="Times New Roman"/>
+        </w:rPr>
+        <w:t>A</w:t>
+      </w:r>
+      <w:r>
+        <w:rPr>
+          <w:rFonts w:ascii="Times New Roman" w:hAnsi="Times New Roman" w:cs="Times New Roman"/>
+        </w:rPr>
+        <w:t xml:space="preserve"> törlés gomb lenyomása elött a felhasználó köteles kijelölni egy sort, amit törölni szeretne a táblázatban az adatbázisból. A feltöltés, keresés, törlés és újra töltés gombok láthatóak a tábla bal sarka mellett a szöveg mezők alatt. A gombok különböző jogosultságú felhasználóknak máshogyan jelennek meg. Ha nincs jogosultsága a személynek a gombhoz, akkor nem is jelenik meg neki. A szöveg mezők felett megjelenik egy legördülő gomb ahol az adatbázisban szereplő előtagok szerepelnek. Az ablak jobb sarkában a vissza gombra kattintva vissza jutunk a fő oldalra.</w:t>
+      </w:r>
+    </w:p>
+    <w:p>
+      <w:pPr>
+        <w:pStyle w:val="Listaszerbekezds"/>
+        <w:numPr>
+          <w:ilvl w:val="0"/>
+          <w:numId w:val="15"/>
+        </w:numPr>
+        <w:spacing w:before="240"/>
+        <w:ind w:right="1132"/>
+        <w:jc w:val="left"/>
+        <w:rPr>
+          <w:rFonts w:ascii="Times New Roman" w:hAnsi="Times New Roman" w:cs="Times New Roman"/>
+          <w:b/>
+        </w:rPr>
+      </w:pPr>
+      <w:r>
+        <w:rPr>
+          <w:rFonts w:ascii="Times New Roman" w:hAnsi="Times New Roman" w:cs="Times New Roman"/>
+          <w:b/>
+        </w:rPr>
+        <w:t>Dolgozók:</w:t>
+      </w:r>
+      <w:r>
+        <w:rPr>
+          <w:rFonts w:ascii="Times New Roman" w:hAnsi="Times New Roman" w:cs="Times New Roman"/>
+          <w:b/>
+        </w:rPr>
+        <w:br/>
+      </w:r>
+      <w:r>
+        <w:rPr>
+          <w:rFonts w:ascii="Times New Roman" w:hAnsi="Times New Roman" w:cs="Times New Roman"/>
+        </w:rPr>
+        <w:t>Itt a felhasználó láthatja a kórházban dolgozók adatait az adatbázisból. Egy táblázatban jelennek meg az adatok. A dolgozók neve, beosztása és felhasználó neve jelenik meg a táblázatban. Ha nincs jogosultsága a programhoz</w:t>
+      </w:r>
+      <w:r>
+        <w:rPr>
+          <w:rFonts w:ascii="Times New Roman" w:hAnsi="Times New Roman" w:cs="Times New Roman"/>
+        </w:rPr>
+        <w:t>,</w:t>
+      </w:r>
+      <w:r>
+        <w:rPr>
+          <w:rFonts w:ascii="Times New Roman" w:hAnsi="Times New Roman" w:cs="Times New Roman"/>
+        </w:rPr>
+        <w:t xml:space="preserve"> akkor „Nincs jogosultság” jelenik meg a felhasználó név helyett. </w:t>
+      </w:r>
+      <w:r>
+        <w:rPr>
+          <w:rFonts w:ascii="Times New Roman" w:hAnsi="Times New Roman" w:cs="Times New Roman"/>
+        </w:rPr>
+        <w:br/>
+        <w:t xml:space="preserve">A felhasználó itt több gombot is láthat. Alapból a keresés és összes dolgozó gomb jelenik meg, illetve a felvesz és elbocsát. A keresés és felvétel a szöveg mezökbe írt adatok alapján történik. Keresés esetében nem muszáj pontos és teljes nevet, illetve adatokat beírni, viszont feltöltés esetében </w:t>
+      </w:r>
+      <w:r>
+        <w:rPr>
+          <w:rFonts w:ascii="Times New Roman" w:hAnsi="Times New Roman" w:cs="Times New Roman"/>
+          <w:b/>
+        </w:rPr>
+        <w:t>muszáj</w:t>
+      </w:r>
+      <w:r>
+        <w:rPr>
+          <w:rFonts w:ascii="Times New Roman" w:hAnsi="Times New Roman" w:cs="Times New Roman"/>
+        </w:rPr>
+        <w:t xml:space="preserve"> a pontos fogalmazás.</w:t>
+      </w:r>
+      <w:r>
+        <w:rPr>
+          <w:rFonts w:ascii="Times New Roman" w:hAnsi="Times New Roman" w:cs="Times New Roman"/>
+        </w:rPr>
+        <w:t xml:space="preserve"> A „felvesz” gomb lenyomásakor megjelenik egy újabb rubrika és egy másik gomb, a véglegesít gomb. Ide a leendő dolgozó jelszavát kell beírni. A </w:t>
+      </w:r>
+      <w:r>
+        <w:rPr>
+          <w:rFonts w:ascii="Times New Roman" w:hAnsi="Times New Roman" w:cs="Times New Roman"/>
+        </w:rPr>
+        <w:lastRenderedPageBreak/>
+        <w:t xml:space="preserve">„véglegesít” gomb lenyomásával megtörténik az adat bevitel és eltűnik az imént feltűnt gomb és mező. </w:t>
+      </w:r>
+      <w:r>
+        <w:rPr>
+          <w:rFonts w:ascii="Times New Roman" w:hAnsi="Times New Roman" w:cs="Times New Roman"/>
+        </w:rPr>
+        <w:t>Az „elbocsát” gombra nyomva két újabb gomb jelenik meg. Ezek az opciók a törlésre. A gomb lenyomása elött kikell jelölni egy sort kattintással, ez lesz az a személy, akit törölni szeretne. A két választási lehetőség az lesz, hogy az adatbázisból vagy a dolgozókból. Az utóbbi lehetőségnél az történik, hogy csak a dolgozók közül lesz törölve az illető, de az adatbázisból nem. Ha teljesen törölni szeretné</w:t>
+      </w:r>
+      <w:r>
+        <w:rPr>
+          <w:rFonts w:ascii="Times New Roman" w:hAnsi="Times New Roman" w:cs="Times New Roman"/>
+        </w:rPr>
+        <w:t>,</w:t>
+      </w:r>
+      <w:r>
+        <w:rPr>
+          <w:rFonts w:ascii="Times New Roman" w:hAnsi="Times New Roman" w:cs="Times New Roman"/>
+        </w:rPr>
+        <w:t xml:space="preserve"> akkor az adatbázisból gombra kell nyomni.</w:t>
+      </w:r>
+      <w:r>
+        <w:rPr>
+          <w:rFonts w:ascii="Times New Roman" w:hAnsi="Times New Roman" w:cs="Times New Roman"/>
+        </w:rPr>
+        <w:t xml:space="preserve"> </w:t>
+      </w:r>
+      <w:r>
+        <w:rPr>
+          <w:rFonts w:ascii="Times New Roman" w:hAnsi="Times New Roman" w:cs="Times New Roman"/>
+        </w:rPr>
+        <w:t>A szöveg mezők felett megjelenik egy legördülő gomb ahol az adatbázisban szereplő előtagok szerepelnek. Az ablak jobb sarkában a vissza gombra kattintva vissza jutunk a fő oldalra.</w:t>
+      </w:r>
+    </w:p>
+    <w:p>
+      <w:pPr>
+        <w:pStyle w:val="Listaszerbekezds"/>
+        <w:numPr>
+          <w:ilvl w:val="0"/>
+          <w:numId w:val="15"/>
+        </w:numPr>
+        <w:spacing w:before="240"/>
+        <w:ind w:right="1132"/>
+        <w:jc w:val="left"/>
+        <w:rPr>
+          <w:rFonts w:ascii="Times New Roman" w:hAnsi="Times New Roman" w:cs="Times New Roman"/>
+          <w:b/>
+        </w:rPr>
+      </w:pPr>
+      <w:r>
+        <w:rPr>
+          <w:rFonts w:ascii="Times New Roman" w:hAnsi="Times New Roman" w:cs="Times New Roman"/>
+          <w:b/>
+        </w:rPr>
+        <w:t>Gyógyszerek:</w:t>
+      </w:r>
+      <w:r>
+        <w:rPr>
+          <w:rFonts w:ascii="Times New Roman" w:hAnsi="Times New Roman" w:cs="Times New Roman"/>
+          <w:b/>
+        </w:rPr>
+        <w:br/>
+      </w:r>
+      <w:r>
+        <w:rPr>
+          <w:rFonts w:ascii="Times New Roman" w:hAnsi="Times New Roman" w:cs="Times New Roman"/>
+        </w:rPr>
+        <w:t xml:space="preserve">A gyógyszerek ablakban egy táblázatban megjelenik az adatbázisban szereplő gyógyszerek: azonosítói, neve, gyártója, tartalma, és mennyisége. A táblázatban azon </w:t>
+      </w:r>
+      <w:proofErr w:type="gramStart"/>
+      <w:r>
+        <w:rPr>
+          <w:rFonts w:ascii="Times New Roman" w:hAnsi="Times New Roman" w:cs="Times New Roman"/>
+        </w:rPr>
+        <w:t>gyógyszerek ,amelyiknek</w:t>
+      </w:r>
+      <w:proofErr w:type="gramEnd"/>
+      <w:r>
+        <w:rPr>
+          <w:rFonts w:ascii="Times New Roman" w:hAnsi="Times New Roman" w:cs="Times New Roman"/>
+        </w:rPr>
+        <w:t xml:space="preserve"> mennyisége 0, azaz nincsen raktáron mellett „ELFOGYOTT” szerepel. Az ablakban 5 darab szöveg mező szerepel, ahova adatokat lehet beírni amik </w:t>
+      </w:r>
+      <w:proofErr w:type="gramStart"/>
+      <w:r>
+        <w:rPr>
+          <w:rFonts w:ascii="Times New Roman" w:hAnsi="Times New Roman" w:cs="Times New Roman"/>
+        </w:rPr>
+        <w:t>alapján</w:t>
+      </w:r>
+      <w:proofErr w:type="gramEnd"/>
+      <w:r>
+        <w:rPr>
+          <w:rFonts w:ascii="Times New Roman" w:hAnsi="Times New Roman" w:cs="Times New Roman"/>
+        </w:rPr>
+        <w:t xml:space="preserve"> kereshet a felhasználó. Az azonosítóhoz és mennyiséghez </w:t>
+      </w:r>
+      <w:r>
+        <w:rPr>
+          <w:rFonts w:ascii="Times New Roman" w:hAnsi="Times New Roman" w:cs="Times New Roman"/>
+          <w:b/>
+        </w:rPr>
+        <w:t xml:space="preserve">CSAK </w:t>
+      </w:r>
+      <w:r>
+        <w:rPr>
+          <w:rFonts w:ascii="Times New Roman" w:hAnsi="Times New Roman" w:cs="Times New Roman"/>
+        </w:rPr>
+        <w:t xml:space="preserve">számok írhatók. A keresés gomb megnyomásával lehet keresni. Ezen kívül még 3 gomb látható egymás mellett a mennyiség rubrika után. Az „Elfogyott” gomb lenyomásával a táblázatban rá kattintással kiválasztott sorban a mennyiség megváltozik „ELFOGYOTT”-ra. A „Feltölt” és „Eltávolít” gombok egyenkénti megnyomásával a kiválasztott sorban a gyógyszer mennyisége nő vagy csökken a gombok mellett gördülő gombban választott mennyiséggel. A gyógyszerek mennyisége </w:t>
+      </w:r>
+      <w:r>
+        <w:rPr>
+          <w:rFonts w:ascii="Times New Roman" w:hAnsi="Times New Roman" w:cs="Times New Roman"/>
+          <w:b/>
+        </w:rPr>
+        <w:t>nem lehet 0-nál kisebb</w:t>
+      </w:r>
+      <w:r>
+        <w:rPr>
+          <w:rFonts w:ascii="Times New Roman" w:hAnsi="Times New Roman" w:cs="Times New Roman"/>
+        </w:rPr>
+        <w:t>.</w:t>
+      </w:r>
+      <w:r>
+        <w:rPr>
+          <w:rFonts w:ascii="Times New Roman" w:hAnsi="Times New Roman" w:cs="Times New Roman"/>
+        </w:rPr>
+        <w:t xml:space="preserve"> </w:t>
+      </w:r>
+      <w:r>
+        <w:rPr>
+          <w:rFonts w:ascii="Times New Roman" w:hAnsi="Times New Roman" w:cs="Times New Roman"/>
+        </w:rPr>
+        <w:t>Az ablak jobb sarkában a vissza gombra kattintva vissza jutunk a fő oldalra.</w:t>
+      </w:r>
+    </w:p>
+    <w:p>
+      <w:pPr>
+        <w:pStyle w:val="Listaszerbekezds"/>
+        <w:numPr>
+          <w:ilvl w:val="0"/>
+          <w:numId w:val="15"/>
+        </w:numPr>
+        <w:spacing w:before="240"/>
+        <w:ind w:right="1132"/>
+        <w:jc w:val="left"/>
+        <w:rPr>
+          <w:rFonts w:ascii="Times New Roman" w:hAnsi="Times New Roman" w:cs="Times New Roman"/>
+          <w:b/>
+        </w:rPr>
+      </w:pPr>
+      <w:r>
+        <w:rPr>
+          <w:rFonts w:ascii="Times New Roman" w:hAnsi="Times New Roman" w:cs="Times New Roman"/>
+          <w:b/>
+        </w:rPr>
+        <w:t>Kezelések</w:t>
+      </w:r>
+      <w:r>
+        <w:rPr>
+          <w:rFonts w:ascii="Times New Roman" w:hAnsi="Times New Roman" w:cs="Times New Roman"/>
+          <w:b/>
+        </w:rPr>
+        <w:t>:</w:t>
+      </w:r>
+      <w:r>
+        <w:rPr>
+          <w:rFonts w:ascii="Times New Roman" w:hAnsi="Times New Roman" w:cs="Times New Roman"/>
+          <w:b/>
+        </w:rPr>
+        <w:br/>
+      </w:r>
+    </w:p>
+    <w:p>
+      <w:pPr>
+        <w:pStyle w:val="Listaszerbekezds"/>
+        <w:numPr>
+          <w:ilvl w:val="0"/>
+          <w:numId w:val="15"/>
+        </w:numPr>
+        <w:spacing w:before="240"/>
+        <w:ind w:right="1132"/>
+        <w:jc w:val="left"/>
+        <w:rPr>
+          <w:rFonts w:ascii="Times New Roman" w:hAnsi="Times New Roman" w:cs="Times New Roman"/>
+          <w:b/>
+        </w:rPr>
+      </w:pPr>
+      <w:r>
+        <w:rPr>
+          <w:rFonts w:ascii="Times New Roman" w:hAnsi="Times New Roman" w:cs="Times New Roman"/>
+          <w:b/>
+        </w:rPr>
+        <w:lastRenderedPageBreak/>
+        <w:t>Látogatások:</w:t>
+      </w:r>
+      <w:r>
+        <w:rPr>
+          <w:rFonts w:ascii="Times New Roman" w:hAnsi="Times New Roman" w:cs="Times New Roman"/>
+          <w:b/>
+        </w:rPr>
+        <w:br/>
+      </w:r>
+    </w:p>
+    <w:p>
+      <w:pPr>
+        <w:pStyle w:val="Listaszerbekezds"/>
+        <w:numPr>
+          <w:ilvl w:val="0"/>
+          <w:numId w:val="15"/>
+        </w:numPr>
+        <w:spacing w:before="240"/>
+        <w:ind w:right="1132"/>
+        <w:jc w:val="left"/>
+        <w:rPr>
+          <w:rFonts w:ascii="Times New Roman" w:hAnsi="Times New Roman" w:cs="Times New Roman"/>
+          <w:b/>
+        </w:rPr>
+      </w:pPr>
+      <w:r>
+        <w:rPr>
+          <w:rFonts w:ascii="Times New Roman" w:hAnsi="Times New Roman" w:cs="Times New Roman"/>
+          <w:b/>
+        </w:rPr>
+        <w:t>Bejelentkezések:</w:t>
+      </w:r>
+      <w:r>
+        <w:rPr>
+          <w:rFonts w:ascii="Times New Roman" w:hAnsi="Times New Roman" w:cs="Times New Roman"/>
+        </w:rPr>
+        <w:br/>
+      </w:r>
+    </w:p>
     <w:sectPr>
-      <w:footerReference w:type="default" r:id="rId9"/>
+      <w:footerReference w:type="default" r:id="rId11"/>
       <w:pgSz w:w="11906" w:h="16838"/>
       <w:pgMar w:top="1418" w:right="1418" w:bottom="1418" w:left="851" w:header="709" w:footer="709" w:gutter="567"/>
       <w:pgNumType w:start="0"/>
@@ -32001,7 +32927,7 @@
         <w:noProof/>
         <w:color w:val="000000"/>
       </w:rPr>
-      <w:t>14</w:t>
+      <w:t>18</w:t>
     </w:r>
     <w:r>
       <w:rPr>
@@ -32062,7 +32988,7 @@
   <w:abstractNum w:abstractNumId="0" w15:restartNumberingAfterBreak="0">
     <w:nsid w:val="0AB4529F"/>
     <w:multiLevelType w:val="multilevel"/>
-    <w:tmpl w:val="E2CC5BCE"/>
+    <w:tmpl w:val="5DF05594"/>
     <w:lvl w:ilvl="0">
       <w:start w:val="1"/>
       <w:numFmt w:val="decimal"/>
@@ -32082,7 +33008,7 @@
         <w:ind w:left="1245" w:hanging="360"/>
       </w:pPr>
       <w:rPr>
-        <w:rFonts w:hint="default"/>
+        <w:rFonts w:ascii="Times New Roman" w:hAnsi="Times New Roman" w:cs="Times New Roman" w:hint="default"/>
       </w:rPr>
     </w:lvl>
     <w:lvl w:ilvl="2">
@@ -32264,6 +33190,95 @@
     </w:lvl>
   </w:abstractNum>
   <w:abstractNum w:abstractNumId="2" w15:restartNumberingAfterBreak="0">
+    <w:nsid w:val="108B5918"/>
+    <w:multiLevelType w:val="hybridMultilevel"/>
+    <w:tmpl w:val="AC0CD500"/>
+    <w:lvl w:ilvl="0" w:tplc="1700A976">
+      <w:start w:val="1"/>
+      <w:numFmt w:val="decimal"/>
+      <w:lvlText w:val="%1."/>
+      <w:lvlJc w:val="left"/>
+      <w:pPr>
+        <w:ind w:left="644" w:hanging="360"/>
+      </w:pPr>
+      <w:rPr>
+        <w:rFonts w:hint="default"/>
+      </w:rPr>
+    </w:lvl>
+    <w:lvl w:ilvl="1" w:tplc="040E0019" w:tentative="1">
+      <w:start w:val="1"/>
+      <w:numFmt w:val="lowerLetter"/>
+      <w:lvlText w:val="%2."/>
+      <w:lvlJc w:val="left"/>
+      <w:pPr>
+        <w:ind w:left="1364" w:hanging="360"/>
+      </w:pPr>
+    </w:lvl>
+    <w:lvl w:ilvl="2" w:tplc="040E001B" w:tentative="1">
+      <w:start w:val="1"/>
+      <w:numFmt w:val="lowerRoman"/>
+      <w:lvlText w:val="%3."/>
+      <w:lvlJc w:val="right"/>
+      <w:pPr>
+        <w:ind w:left="2084" w:hanging="180"/>
+      </w:pPr>
+    </w:lvl>
+    <w:lvl w:ilvl="3" w:tplc="040E000F" w:tentative="1">
+      <w:start w:val="1"/>
+      <w:numFmt w:val="decimal"/>
+      <w:lvlText w:val="%4."/>
+      <w:lvlJc w:val="left"/>
+      <w:pPr>
+        <w:ind w:left="2804" w:hanging="360"/>
+      </w:pPr>
+    </w:lvl>
+    <w:lvl w:ilvl="4" w:tplc="040E0019" w:tentative="1">
+      <w:start w:val="1"/>
+      <w:numFmt w:val="lowerLetter"/>
+      <w:lvlText w:val="%5."/>
+      <w:lvlJc w:val="left"/>
+      <w:pPr>
+        <w:ind w:left="3524" w:hanging="360"/>
+      </w:pPr>
+    </w:lvl>
+    <w:lvl w:ilvl="5" w:tplc="040E001B" w:tentative="1">
+      <w:start w:val="1"/>
+      <w:numFmt w:val="lowerRoman"/>
+      <w:lvlText w:val="%6."/>
+      <w:lvlJc w:val="right"/>
+      <w:pPr>
+        <w:ind w:left="4244" w:hanging="180"/>
+      </w:pPr>
+    </w:lvl>
+    <w:lvl w:ilvl="6" w:tplc="040E000F" w:tentative="1">
+      <w:start w:val="1"/>
+      <w:numFmt w:val="decimal"/>
+      <w:lvlText w:val="%7."/>
+      <w:lvlJc w:val="left"/>
+      <w:pPr>
+        <w:ind w:left="4964" w:hanging="360"/>
+      </w:pPr>
+    </w:lvl>
+    <w:lvl w:ilvl="7" w:tplc="040E0019" w:tentative="1">
+      <w:start w:val="1"/>
+      <w:numFmt w:val="lowerLetter"/>
+      <w:lvlText w:val="%8."/>
+      <w:lvlJc w:val="left"/>
+      <w:pPr>
+        <w:ind w:left="5684" w:hanging="360"/>
+      </w:pPr>
+    </w:lvl>
+    <w:lvl w:ilvl="8" w:tplc="040E001B" w:tentative="1">
+      <w:start w:val="1"/>
+      <w:numFmt w:val="lowerRoman"/>
+      <w:lvlText w:val="%9."/>
+      <w:lvlJc w:val="right"/>
+      <w:pPr>
+        <w:ind w:left="6404" w:hanging="180"/>
+      </w:pPr>
+    </w:lvl>
+  </w:abstractNum>
+  <w:abstractNum w:abstractNumId="3" w15:restartNumberingAfterBreak="0">
     <w:nsid w:val="15B14D80"/>
     <w:multiLevelType w:val="multilevel"/>
     <w:tmpl w:val="34B4254E"/>
@@ -32376,7 +33391,7 @@
       </w:rPr>
     </w:lvl>
   </w:abstractNum>
-  <w:abstractNum w:abstractNumId="3" w15:restartNumberingAfterBreak="0">
+  <w:abstractNum w:abstractNumId="4" w15:restartNumberingAfterBreak="0">
     <w:nsid w:val="16D218F5"/>
     <w:multiLevelType w:val="multilevel"/>
     <w:tmpl w:val="34B4254E"/>
@@ -32489,7 +33504,7 @@
       </w:rPr>
     </w:lvl>
   </w:abstractNum>
-  <w:abstractNum w:abstractNumId="4" w15:restartNumberingAfterBreak="0">
+  <w:abstractNum w:abstractNumId="5" w15:restartNumberingAfterBreak="0">
     <w:nsid w:val="19D379A6"/>
     <w:multiLevelType w:val="hybridMultilevel"/>
     <w:tmpl w:val="50C63EB4"/>
@@ -32575,7 +33590,7 @@
       </w:pPr>
     </w:lvl>
   </w:abstractNum>
-  <w:abstractNum w:abstractNumId="5" w15:restartNumberingAfterBreak="0">
+  <w:abstractNum w:abstractNumId="6" w15:restartNumberingAfterBreak="0">
     <w:nsid w:val="320C3086"/>
     <w:multiLevelType w:val="hybridMultilevel"/>
     <w:tmpl w:val="8D72C254"/>
@@ -32661,7 +33676,7 @@
       </w:pPr>
     </w:lvl>
   </w:abstractNum>
-  <w:abstractNum w:abstractNumId="6" w15:restartNumberingAfterBreak="0">
+  <w:abstractNum w:abstractNumId="7" w15:restartNumberingAfterBreak="0">
     <w:nsid w:val="3F462F36"/>
     <w:multiLevelType w:val="hybridMultilevel"/>
     <w:tmpl w:val="E7E02964"/>
@@ -32747,7 +33762,7 @@
       </w:pPr>
     </w:lvl>
   </w:abstractNum>
-  <w:abstractNum w:abstractNumId="7" w15:restartNumberingAfterBreak="0">
+  <w:abstractNum w:abstractNumId="8" w15:restartNumberingAfterBreak="0">
     <w:nsid w:val="4A501121"/>
     <w:multiLevelType w:val="hybridMultilevel"/>
     <w:tmpl w:val="50C63EB4"/>
@@ -32833,7 +33848,7 @@
       </w:pPr>
     </w:lvl>
   </w:abstractNum>
-  <w:abstractNum w:abstractNumId="8" w15:restartNumberingAfterBreak="0">
+  <w:abstractNum w:abstractNumId="9" w15:restartNumberingAfterBreak="0">
     <w:nsid w:val="4E973E16"/>
     <w:multiLevelType w:val="multilevel"/>
     <w:tmpl w:val="1442AE68"/>
@@ -32919,7 +33934,7 @@
       </w:pPr>
     </w:lvl>
   </w:abstractNum>
-  <w:abstractNum w:abstractNumId="9" w15:restartNumberingAfterBreak="0">
+  <w:abstractNum w:abstractNumId="10" w15:restartNumberingAfterBreak="0">
     <w:nsid w:val="505102D4"/>
     <w:multiLevelType w:val="multilevel"/>
     <w:tmpl w:val="46E2D24E"/>
@@ -33033,7 +34048,120 @@
       </w:rPr>
     </w:lvl>
   </w:abstractNum>
-  <w:abstractNum w:abstractNumId="10" w15:restartNumberingAfterBreak="0">
+  <w:abstractNum w:abstractNumId="11" w15:restartNumberingAfterBreak="0">
+    <w:nsid w:val="58A92688"/>
+    <w:multiLevelType w:val="hybridMultilevel"/>
+    <w:tmpl w:val="D7AEABCA"/>
+    <w:lvl w:ilvl="0" w:tplc="040E0001">
+      <w:start w:val="1"/>
+      <w:numFmt w:val="bullet"/>
+      <w:lvlText w:val=""/>
+      <w:lvlJc w:val="left"/>
+      <w:pPr>
+        <w:ind w:left="1854" w:hanging="360"/>
+      </w:pPr>
+      <w:rPr>
+        <w:rFonts w:ascii="Symbol" w:hAnsi="Symbol" w:hint="default"/>
+      </w:rPr>
+    </w:lvl>
+    <w:lvl w:ilvl="1" w:tplc="040E0003" w:tentative="1">
+      <w:start w:val="1"/>
+      <w:numFmt w:val="bullet"/>
+      <w:lvlText w:val="o"/>
+      <w:lvlJc w:val="left"/>
+      <w:pPr>
+        <w:ind w:left="2574" w:hanging="360"/>
+      </w:pPr>
+      <w:rPr>
+        <w:rFonts w:ascii="Courier New" w:hAnsi="Courier New" w:cs="Courier New" w:hint="default"/>
+      </w:rPr>
+    </w:lvl>
+    <w:lvl w:ilvl="2" w:tplc="040E0005" w:tentative="1">
+      <w:start w:val="1"/>
+      <w:numFmt w:val="bullet"/>
+      <w:lvlText w:val=""/>
+      <w:lvlJc w:val="left"/>
+      <w:pPr>
+        <w:ind w:left="3294" w:hanging="360"/>
+      </w:pPr>
+      <w:rPr>
+        <w:rFonts w:ascii="Wingdings" w:hAnsi="Wingdings" w:hint="default"/>
+      </w:rPr>
+    </w:lvl>
+    <w:lvl w:ilvl="3" w:tplc="040E0001" w:tentative="1">
+      <w:start w:val="1"/>
+      <w:numFmt w:val="bullet"/>
+      <w:lvlText w:val=""/>
+      <w:lvlJc w:val="left"/>
+      <w:pPr>
+        <w:ind w:left="4014" w:hanging="360"/>
+      </w:pPr>
+      <w:rPr>
+        <w:rFonts w:ascii="Symbol" w:hAnsi="Symbol" w:hint="default"/>
+      </w:rPr>
+    </w:lvl>
+    <w:lvl w:ilvl="4" w:tplc="040E0003" w:tentative="1">
+      <w:start w:val="1"/>
+      <w:numFmt w:val="bullet"/>
+      <w:lvlText w:val="o"/>
+      <w:lvlJc w:val="left"/>
+      <w:pPr>
+        <w:ind w:left="4734" w:hanging="360"/>
+      </w:pPr>
+      <w:rPr>
+        <w:rFonts w:ascii="Courier New" w:hAnsi="Courier New" w:cs="Courier New" w:hint="default"/>
+      </w:rPr>
+    </w:lvl>
+    <w:lvl w:ilvl="5" w:tplc="040E0005" w:tentative="1">
+      <w:start w:val="1"/>
+      <w:numFmt w:val="bullet"/>
+      <w:lvlText w:val=""/>
+      <w:lvlJc w:val="left"/>
+      <w:pPr>
+        <w:ind w:left="5454" w:hanging="360"/>
+      </w:pPr>
+      <w:rPr>
+        <w:rFonts w:ascii="Wingdings" w:hAnsi="Wingdings" w:hint="default"/>
+      </w:rPr>
+    </w:lvl>
+    <w:lvl w:ilvl="6" w:tplc="040E0001" w:tentative="1">
+      <w:start w:val="1"/>
+      <w:numFmt w:val="bullet"/>
+      <w:lvlText w:val=""/>
+      <w:lvlJc w:val="left"/>
+      <w:pPr>
+        <w:ind w:left="6174" w:hanging="360"/>
+      </w:pPr>
+      <w:rPr>
+        <w:rFonts w:ascii="Symbol" w:hAnsi="Symbol" w:hint="default"/>
+      </w:rPr>
+    </w:lvl>
+    <w:lvl w:ilvl="7" w:tplc="040E0003" w:tentative="1">
+      <w:start w:val="1"/>
+      <w:numFmt w:val="bullet"/>
+      <w:lvlText w:val="o"/>
+      <w:lvlJc w:val="left"/>
+      <w:pPr>
+        <w:ind w:left="6894" w:hanging="360"/>
+      </w:pPr>
+      <w:rPr>
+        <w:rFonts w:ascii="Courier New" w:hAnsi="Courier New" w:cs="Courier New" w:hint="default"/>
+      </w:rPr>
+    </w:lvl>
+    <w:lvl w:ilvl="8" w:tplc="040E0005" w:tentative="1">
+      <w:start w:val="1"/>
+      <w:numFmt w:val="bullet"/>
+      <w:lvlText w:val=""/>
+      <w:lvlJc w:val="left"/>
+      <w:pPr>
+        <w:ind w:left="7614" w:hanging="360"/>
+      </w:pPr>
+      <w:rPr>
+        <w:rFonts w:ascii="Wingdings" w:hAnsi="Wingdings" w:hint="default"/>
+      </w:rPr>
+    </w:lvl>
+  </w:abstractNum>
+  <w:abstractNum w:abstractNumId="12" w15:restartNumberingAfterBreak="0">
     <w:nsid w:val="5D984CFC"/>
     <w:multiLevelType w:val="hybridMultilevel"/>
     <w:tmpl w:val="50C63EB4"/>
@@ -33119,7 +34247,7 @@
       </w:pPr>
     </w:lvl>
   </w:abstractNum>
-  <w:abstractNum w:abstractNumId="11" w15:restartNumberingAfterBreak="0">
+  <w:abstractNum w:abstractNumId="13" w15:restartNumberingAfterBreak="0">
     <w:nsid w:val="5EB62769"/>
     <w:multiLevelType w:val="hybridMultilevel"/>
     <w:tmpl w:val="E7E02964"/>
@@ -33205,7 +34333,7 @@
       </w:pPr>
     </w:lvl>
   </w:abstractNum>
-  <w:abstractNum w:abstractNumId="12" w15:restartNumberingAfterBreak="0">
+  <w:abstractNum w:abstractNumId="14" w15:restartNumberingAfterBreak="0">
     <w:nsid w:val="656A64F3"/>
     <w:multiLevelType w:val="hybridMultilevel"/>
     <w:tmpl w:val="1CC61EAC"/>
@@ -33292,43 +34420,49 @@
     </w:lvl>
   </w:abstractNum>
   <w:num w:numId="1">
-    <w:abstractNumId w:val="8"/>
+    <w:abstractNumId w:val="9"/>
   </w:num>
   <w:num w:numId="2">
+    <w:abstractNumId w:val="7"/>
+  </w:num>
+  <w:num w:numId="3">
+    <w:abstractNumId w:val="14"/>
+  </w:num>
+  <w:num w:numId="4">
     <w:abstractNumId w:val="6"/>
   </w:num>
-  <w:num w:numId="3">
-    <w:abstractNumId w:val="12"/>
-  </w:num>
-  <w:num w:numId="4">
-    <w:abstractNumId w:val="5"/>
-  </w:num>
   <w:num w:numId="5">
-    <w:abstractNumId w:val="11"/>
+    <w:abstractNumId w:val="13"/>
   </w:num>
   <w:num w:numId="6">
-    <w:abstractNumId w:val="2"/>
+    <w:abstractNumId w:val="3"/>
   </w:num>
   <w:num w:numId="7">
     <w:abstractNumId w:val="0"/>
   </w:num>
   <w:num w:numId="8">
-    <w:abstractNumId w:val="4"/>
+    <w:abstractNumId w:val="5"/>
   </w:num>
   <w:num w:numId="9">
-    <w:abstractNumId w:val="9"/>
+    <w:abstractNumId w:val="10"/>
   </w:num>
   <w:num w:numId="10">
-    <w:abstractNumId w:val="3"/>
+    <w:abstractNumId w:val="4"/>
   </w:num>
   <w:num w:numId="11">
     <w:abstractNumId w:val="1"/>
   </w:num>
   <w:num w:numId="12">
-    <w:abstractNumId w:val="7"/>
+    <w:abstractNumId w:val="8"/>
   </w:num>
   <w:num w:numId="13">
-    <w:abstractNumId w:val="10"/>
+    <w:abstractNumId w:val="12"/>
+  </w:num>
+  <w:num w:numId="14">
+    <w:abstractNumId w:val="2"/>
+  </w:num>
+  <w:num w:numId="15">
+    <w:abstractNumId w:val="11"/>
   </w:num>
 </w:numbering>
 </file>
@@ -34343,7 +35477,7 @@
 </file>
 
 <file path=customXml/itemProps1.xml><?xml version="1.0" encoding="utf-8"?>
-<ds:datastoreItem xmlns:ds="http://schemas.openxmlformats.org/officeDocument/2006/customXml" ds:itemID="{E7EA46BF-F5A4-4362-8DD9-38331B170A20}">
+<ds:datastoreItem xmlns:ds="http://schemas.openxmlformats.org/officeDocument/2006/customXml" ds:itemID="{B1EA52DB-27B7-4EDC-9926-3DCC138C016E}">
   <ds:schemaRefs>
     <ds:schemaRef ds:uri="http://schemas.openxmlformats.org/officeDocument/2006/bibliography"/>
   </ds:schemaRefs>

</xml_diff>

<commit_message>
Felesleges kód kitörlése, még van a látogatásban
</commit_message>
<xml_diff>
--- a/SzakdolgozatHL.docx
+++ b/SzakdolgozatHL.docx
@@ -171,7 +171,6 @@
           <w:docPartUnique/>
         </w:docPartObj>
       </w:sdtPr>
-      <w:sdtEndPr/>
       <w:sdtContent>
         <w:p>
           <w:pPr>
@@ -30043,6 +30042,7 @@
     <w:p>
       <w:pPr>
         <w:pStyle w:val="Cmsor3"/>
+        <w:ind w:left="1440" w:hanging="1440"/>
         <w:rPr>
           <w:rFonts w:ascii="Times New Roman" w:hAnsi="Times New Roman" w:cs="Times New Roman"/>
           <w:spacing w:val="3"/>
@@ -51421,8 +51421,6 @@
         <w:br/>
         <w:t>-1024*768 felbontásra alkalmas monitor</w:t>
       </w:r>
-      <w:bookmarkStart w:id="20" w:name="_GoBack"/>
-      <w:bookmarkEnd w:id="20"/>
       <w:r>
         <w:rPr>
           <w:rFonts w:ascii="Times New Roman" w:hAnsi="Times New Roman" w:cs="Times New Roman"/>
@@ -51442,14 +51440,14 @@
           <w:rFonts w:ascii="Times New Roman" w:hAnsi="Times New Roman" w:cs="Times New Roman"/>
         </w:rPr>
       </w:pPr>
-      <w:bookmarkStart w:id="21" w:name="_Toc99365207"/>
+      <w:bookmarkStart w:id="20" w:name="_Toc99365207"/>
       <w:r>
         <w:rPr>
           <w:rFonts w:ascii="Times New Roman" w:hAnsi="Times New Roman" w:cs="Times New Roman"/>
         </w:rPr>
         <w:t>A program telepítése</w:t>
       </w:r>
-      <w:bookmarkEnd w:id="21"/>
+      <w:bookmarkEnd w:id="20"/>
     </w:p>
     <w:p>
       <w:pPr>
@@ -51477,14 +51475,14 @@
           <w:rFonts w:ascii="Times New Roman" w:hAnsi="Times New Roman" w:cs="Times New Roman"/>
         </w:rPr>
       </w:pPr>
-      <w:bookmarkStart w:id="22" w:name="_Toc99365208"/>
+      <w:bookmarkStart w:id="21" w:name="_Toc99365208"/>
       <w:r>
         <w:rPr>
           <w:rFonts w:ascii="Times New Roman" w:hAnsi="Times New Roman" w:cs="Times New Roman"/>
         </w:rPr>
         <w:t>A program használata</w:t>
       </w:r>
-      <w:bookmarkEnd w:id="22"/>
+      <w:bookmarkEnd w:id="21"/>
     </w:p>
     <w:p>
       <w:pPr>
@@ -51868,25 +51866,43 @@
         <w:rPr>
           <w:rFonts w:ascii="Times New Roman" w:hAnsi="Times New Roman" w:cs="Times New Roman"/>
         </w:rPr>
-        <w:t>Az „elbocsát” gombra nyomva két újabb gomb jelenik meg. Ezek az opciók a törlésre. A gomb lenyomása elött kikell jelölni egy sort kattintással, ez lesz az a személy, akit törölni szeretne. A két választási lehetőség az lesz, hogy az adatbázisból vagy a dolgozókból. Az utóbbi lehetőségnél az történik, hogy csak a dolgozók közül lesz törölve az illető, de az adatbázisból nem. Ha teljesen törölni szeretné</w:t>
+        <w:t>Az „elbocsát” gomb lenyomása elött ki</w:t>
       </w:r>
       <w:r>
         <w:rPr>
           <w:rFonts w:ascii="Times New Roman" w:hAnsi="Times New Roman" w:cs="Times New Roman"/>
         </w:rPr>
-        <w:t>,</w:t>
+        <w:t xml:space="preserve"> </w:t>
       </w:r>
       <w:r>
         <w:rPr>
           <w:rFonts w:ascii="Times New Roman" w:hAnsi="Times New Roman" w:cs="Times New Roman"/>
         </w:rPr>
-        <w:t xml:space="preserve"> akkor az adatbázisból gombra kell nyomni.</w:t>
+        <w:t>kell jelölni egy sort kattintással, ez l</w:t>
       </w:r>
       <w:r>
         <w:rPr>
           <w:rFonts w:ascii="Times New Roman" w:hAnsi="Times New Roman" w:cs="Times New Roman"/>
         </w:rPr>
-        <w:t xml:space="preserve"> A szöveg mezők felett megjelenik egy legördülő gomb ahol az adatbázisban szereplő előtagok szerepelnek. Az ablak jobb sarkában a vissza gombra kattintva vissza jutunk a fő oldalra.</w:t>
+        <w:t>esz az a személy, akit deaktiválni</w:t>
+      </w:r>
+      <w:r>
+        <w:rPr>
+          <w:rFonts w:ascii="Times New Roman" w:hAnsi="Times New Roman" w:cs="Times New Roman"/>
+        </w:rPr>
+        <w:t xml:space="preserve"> szeretne. </w:t>
+      </w:r>
+      <w:r>
+        <w:rPr>
+          <w:rFonts w:ascii="Times New Roman" w:hAnsi="Times New Roman" w:cs="Times New Roman"/>
+        </w:rPr>
+        <w:t xml:space="preserve">A gomb lenyomása után a személy eltűnik a táblázatból és az adatbázisban deaktiváltként fog szerepelni. A „Nem aktív dolgozók” gomb lenyomásával a táblázatban a nem aktív dolgozókat jeleníti meg. A gomb megnyomása után megjelenik az „Aktiválás” gomb, ahol egy személy kijelölése (ami rákattintással működik) után megnyomva a gombot újra aktiválni lehet a kijelölt személyt. </w:t>
+      </w:r>
+      <w:r>
+        <w:rPr>
+          <w:rFonts w:ascii="Times New Roman" w:hAnsi="Times New Roman" w:cs="Times New Roman"/>
+        </w:rPr>
+        <w:t>A szöveg mezők felett megjelenik egy legördülő gomb ahol az adatbázisban szereplő előtagok szerepelnek. Az ablak jobb sarkában a vissza gombra kattintva vissza jutunk a fő oldalra.</w:t>
       </w:r>
     </w:p>
     <w:p>
@@ -52047,7 +52063,44 @@
         <w:rPr>
           <w:rFonts w:ascii="Times New Roman" w:hAnsi="Times New Roman" w:cs="Times New Roman"/>
         </w:rPr>
-        <w:t xml:space="preserve"> a pontos fogalmazás. A törlésnél a táblában kikell jelölni kattintással a törlendő adatot. Az ablak jobb sarkában a vissza gombra kattintva vissza jutunk a fő oldalra.</w:t>
+        <w:t xml:space="preserve"> a pontos fogalmazás.</w:t>
+      </w:r>
+      <w:r>
+        <w:rPr>
+          <w:rFonts w:ascii="Times New Roman" w:hAnsi="Times New Roman" w:cs="Times New Roman"/>
+        </w:rPr>
+        <w:t xml:space="preserve"> A feltöltésnél </w:t>
+      </w:r>
+      <w:r>
+        <w:rPr>
+          <w:rFonts w:ascii="Times New Roman" w:hAnsi="Times New Roman" w:cs="Times New Roman"/>
+          <w:b/>
+        </w:rPr>
+        <w:t xml:space="preserve">CSAK </w:t>
+      </w:r>
+      <w:r>
+        <w:rPr>
+          <w:rFonts w:ascii="Times New Roman" w:hAnsi="Times New Roman" w:cs="Times New Roman"/>
+        </w:rPr>
+        <w:t>aktív dolgozókat lehet feltölteni.</w:t>
+      </w:r>
+      <w:r>
+        <w:rPr>
+          <w:rFonts w:ascii="Times New Roman" w:hAnsi="Times New Roman" w:cs="Times New Roman"/>
+        </w:rPr>
+        <w:t xml:space="preserve"> A törlésnél a táblában ki</w:t>
+      </w:r>
+      <w:r>
+        <w:rPr>
+          <w:rFonts w:ascii="Times New Roman" w:hAnsi="Times New Roman" w:cs="Times New Roman"/>
+        </w:rPr>
+        <w:t xml:space="preserve"> </w:t>
+      </w:r>
+      <w:r>
+        <w:rPr>
+          <w:rFonts w:ascii="Times New Roman" w:hAnsi="Times New Roman" w:cs="Times New Roman"/>
+        </w:rPr>
+        <w:t>kell jelölni kattintással a törlendő adatot. Az ablak jobb sarkában a vissza gombra kattintva vissza jutunk a fő oldalra.</w:t>
       </w:r>
     </w:p>
     <w:p>
@@ -52072,6 +52125,8 @@
         </w:rPr>
         <w:t>Látogatások:</w:t>
       </w:r>
+      <w:bookmarkStart w:id="22" w:name="_GoBack"/>
+      <w:bookmarkEnd w:id="22"/>
       <w:r>
         <w:rPr>
           <w:rFonts w:ascii="Times New Roman" w:hAnsi="Times New Roman" w:cs="Times New Roman"/>
@@ -52268,7 +52323,7 @@
         <w:noProof/>
         <w:color w:val="000000"/>
       </w:rPr>
-      <w:t>29</w:t>
+      <w:t>33</w:t>
     </w:r>
     <w:r>
       <w:rPr>
@@ -54974,7 +55029,7 @@
 </file>
 
 <file path=customXml/itemProps1.xml><?xml version="1.0" encoding="utf-8"?>
-<ds:datastoreItem xmlns:ds="http://schemas.openxmlformats.org/officeDocument/2006/customXml" ds:itemID="{09006815-2C1F-4E0C-9674-D69BF10DDA16}">
+<ds:datastoreItem xmlns:ds="http://schemas.openxmlformats.org/officeDocument/2006/customXml" ds:itemID="{C7449EC6-3CA4-4A0F-9733-A9536083D835}">
   <ds:schemaRefs>
     <ds:schemaRef ds:uri="http://schemas.openxmlformats.org/officeDocument/2006/bibliography"/>
   </ds:schemaRefs>

</xml_diff>